<commit_message>
Fix another EXISTS error in GMO doc
</commit_message>
<xml_diff>
--- a/Docs/Action V17 - ED 11.5.docx
+++ b/Docs/Action V17 - ED 11.5.docx
@@ -19217,7 +19217,19 @@
         <w:rPr>
           <w:sz w:val="22"/>
         </w:rPr>
-        <w:t>EXIST &lt;name&gt; : Check if &lt;name&gt; exists and output its information if it does.</w:t>
+        <w:t>EXIST</w:t>
+      </w:r>
+      <w:r>
+        <w:rPr>
+          <w:sz w:val="22"/>
+        </w:rPr>
+        <w:t>S</w:t>
+      </w:r>
+      <w:r>
+        <w:rPr>
+          <w:sz w:val="22"/>
+        </w:rPr>
+        <w:t xml:space="preserve"> &lt;name&gt; : Check if &lt;name&gt; exists and output its information if it does.</w:t>
       </w:r>
     </w:p>
     <w:p>
@@ -19235,7 +19247,19 @@
         <w:rPr>
           <w:sz w:val="22"/>
         </w:rPr>
-        <w:t>Prefix + Exist = 1 if found, 0 if not</w:t>
+        <w:t>Prefix + Exist</w:t>
+      </w:r>
+      <w:r>
+        <w:rPr>
+          <w:sz w:val="22"/>
+        </w:rPr>
+        <w:t>s</w:t>
+      </w:r>
+      <w:r>
+        <w:rPr>
+          <w:sz w:val="22"/>
+        </w:rPr>
+        <w:t xml:space="preserve"> = 1 if found, 0 if not</w:t>
       </w:r>
     </w:p>
     <w:p>
@@ -25317,7 +25341,7 @@
 </file>
 
 <file path=customXml/itemProps1.xml><?xml version="1.0" encoding="utf-8"?>
-<ds:datastoreItem xmlns:ds="http://schemas.openxmlformats.org/officeDocument/2006/customXml" ds:itemID="{42DAA227-5628-47A1-9DAC-7C25B2FB78EF}">
+<ds:datastoreItem xmlns:ds="http://schemas.openxmlformats.org/officeDocument/2006/customXml" ds:itemID="{B46D4BED-EFA1-4DBA-8C6A-8C1B42EC1189}">
   <ds:schemaRefs>
     <ds:schemaRef ds:uri="http://schemas.openxmlformats.org/officeDocument/2006/bibliography"/>
   </ds:schemaRefs>

</xml_diff>